<commit_message>
modul 6 struktur data
</commit_message>
<xml_diff>
--- a/05_Single_Linked_List_Bagian_2/TP/TP_05_Novita Syahwa Tri Hapsari_2311104007.docx
+++ b/05_Single_Linked_List_Bagian_2/TP/TP_05_Novita Syahwa Tri Hapsari_2311104007.docx
@@ -43,9 +43,6 @@
         <w:ind w:left="29"/>
         <w:jc w:val="center"/>
       </w:pPr>
-      <w:r>
-        <w:t>ABSTRC</w:t>
-      </w:r>
       <w:r>
         <w:t>SINGLE LINKED LIST (BAGIAN KEDUA)</w:t>
       </w:r>
@@ -444,6 +441,9 @@
         </w:rPr>
       </w:pPr>
       <w:r>
+        <w:rPr>
+          <w:noProof/>
+        </w:rPr>
         <w:drawing>
           <wp:anchor distT="0" distB="0" distL="114300" distR="114300" simplePos="0" relativeHeight="251658240" behindDoc="0" locked="0" layoutInCell="1" allowOverlap="1" wp14:anchorId="3E862A60" wp14:editId="265C4F3B">
             <wp:simplePos x="1524000" y="1266825"/>
@@ -676,6 +676,9 @@
         </w:numPr>
       </w:pPr>
       <w:r>
+        <w:rPr>
+          <w:noProof/>
+        </w:rPr>
         <w:drawing>
           <wp:inline distT="0" distB="0" distL="0" distR="0" wp14:anchorId="6976E4E2" wp14:editId="39457B0D">
             <wp:extent cx="2662732" cy="586131"/>
@@ -713,6 +716,9 @@
         </w:drawing>
       </w:r>
       <w:r>
+        <w:rPr>
+          <w:noProof/>
+        </w:rPr>
         <w:drawing>
           <wp:inline distT="0" distB="0" distL="0" distR="0" wp14:anchorId="103255D6" wp14:editId="4D26A0C4">
             <wp:extent cx="2620613" cy="1953158"/>
@@ -757,6 +763,9 @@
         <w:jc w:val="left"/>
       </w:pPr>
       <w:r>
+        <w:rPr>
+          <w:noProof/>
+        </w:rPr>
         <w:drawing>
           <wp:anchor distT="0" distB="0" distL="114300" distR="114300" simplePos="0" relativeHeight="251661312" behindDoc="0" locked="0" layoutInCell="1" allowOverlap="1" wp14:anchorId="05700F50" wp14:editId="1F833701">
             <wp:simplePos x="0" y="0"/>
@@ -814,6 +823,9 @@
         </w:drawing>
       </w:r>
       <w:r>
+        <w:rPr>
+          <w:noProof/>
+        </w:rPr>
         <w:drawing>
           <wp:anchor distT="0" distB="0" distL="114300" distR="114300" simplePos="0" relativeHeight="251660288" behindDoc="0" locked="0" layoutInCell="1" allowOverlap="1" wp14:anchorId="5865AC66" wp14:editId="75F4AE84">
             <wp:simplePos x="1521562" y="3642970"/>
@@ -1092,6 +1104,9 @@
         <w:ind w:left="720"/>
       </w:pPr>
       <w:r>
+        <w:rPr>
+          <w:noProof/>
+        </w:rPr>
         <w:drawing>
           <wp:anchor distT="0" distB="0" distL="114300" distR="114300" simplePos="0" relativeHeight="251662336" behindDoc="0" locked="0" layoutInCell="1" allowOverlap="1" wp14:anchorId="1EA4650B" wp14:editId="7DDE0692">
             <wp:simplePos x="0" y="0"/>
@@ -1209,6 +1224,9 @@
         </w:numPr>
       </w:pPr>
       <w:r>
+        <w:rPr>
+          <w:noProof/>
+        </w:rPr>
         <w:drawing>
           <wp:inline distT="0" distB="0" distL="0" distR="0" wp14:anchorId="73A02BDE" wp14:editId="6B0193F3">
             <wp:extent cx="3218688" cy="971579"/>
@@ -1322,6 +1340,9 @@
         </w:drawing>
       </w:r>
       <w:r>
+        <w:rPr>
+          <w:noProof/>
+        </w:rPr>
         <w:drawing>
           <wp:anchor distT="0" distB="0" distL="114300" distR="114300" simplePos="0" relativeHeight="251664384" behindDoc="0" locked="0" layoutInCell="1" allowOverlap="1" wp14:anchorId="2E2C4E5B" wp14:editId="6C47566E">
             <wp:simplePos x="0" y="0"/>
@@ -1379,6 +1400,9 @@
         </w:drawing>
       </w:r>
       <w:r>
+        <w:rPr>
+          <w:noProof/>
+        </w:rPr>
         <w:drawing>
           <wp:anchor distT="0" distB="0" distL="114300" distR="114300" simplePos="0" relativeHeight="251665408" behindDoc="0" locked="0" layoutInCell="1" allowOverlap="1" wp14:anchorId="4812AB3A" wp14:editId="49970AD5">
             <wp:simplePos x="0" y="0"/>

</xml_diff>